<commit_message>
Uploaded a new version of Codify Walkthrough
Correct a mistake: "on Internet" into "on the Internet"
</commit_message>
<xml_diff>
--- a/HTB/Linux/Easy/Codify/Codify Walkthrough.docx
+++ b/HTB/Linux/Easy/Codify/Codify Walkthrough.docx
@@ -1,6 +1,6 @@
 
 <file path=word/document.xml><?xml version="1.0" encoding="utf-8"?>
-<w:document xmlns:wpc="http://schemas.microsoft.com/office/word/2010/wordprocessingCanvas" xmlns:cx="http://schemas.microsoft.com/office/drawing/2014/chartex" xmlns:cx1="http://schemas.microsoft.com/office/drawing/2015/9/8/chartex" xmlns:cx2="http://schemas.microsoft.com/office/drawing/2015/10/21/chartex" xmlns:cx3="http://schemas.microsoft.com/office/drawing/2016/5/9/chartex" xmlns:cx4="http://schemas.microsoft.com/office/drawing/2016/5/10/chartex" xmlns:cx5="http://schemas.microsoft.com/office/drawing/2016/5/11/chartex" xmlns:cx6="http://schemas.microsoft.com/office/drawing/2016/5/12/chartex" xmlns:cx7="http://schemas.microsoft.com/office/drawing/2016/5/13/chartex" xmlns:cx8="http://schemas.microsoft.com/office/drawing/2016/5/14/chartex" xmlns:mc="http://schemas.openxmlformats.org/markup-compatibility/2006" xmlns:aink="http://schemas.microsoft.com/office/drawing/2016/ink" xmlns:am3d="http://schemas.microsoft.com/office/drawing/2017/model3d" xmlns:o="urn:schemas-microsoft-com:office:office" xmlns:oel="http://schemas.microsoft.com/office/2019/extlst" xmlns:r="http://schemas.openxmlformats.org/officeDocument/2006/relationships" xmlns:m="http://schemas.openxmlformats.org/officeDocument/2006/math" xmlns:v="urn:schemas-microsoft-com:vml" xmlns:wp14="http://schemas.microsoft.com/office/word/2010/wordprocessingDrawing" xmlns:wp="http://schemas.openxmlformats.org/drawingml/2006/wordprocessingDrawing" xmlns:w10="urn:schemas-microsoft-com:office:word" xmlns:w="http://schemas.openxmlformats.org/wordprocessingml/2006/main" xmlns:w14="http://schemas.microsoft.com/office/word/2010/wordml" xmlns:w15="http://schemas.microsoft.com/office/word/2012/wordml" xmlns:w16cex="http://schemas.microsoft.com/office/word/2018/wordml/cex" xmlns:w16cid="http://schemas.microsoft.com/office/word/2016/wordml/cid" xmlns:w16="http://schemas.microsoft.com/office/word/2018/wordml" xmlns:w16sdtdh="http://schemas.microsoft.com/office/word/2020/wordml/sdtdatahash" xmlns:w16se="http://schemas.microsoft.com/office/word/2015/wordml/symex" xmlns:wpg="http://schemas.microsoft.com/office/word/2010/wordprocessingGroup" xmlns:wpi="http://schemas.microsoft.com/office/word/2010/wordprocessingInk" xmlns:wne="http://schemas.microsoft.com/office/word/2006/wordml" xmlns:wps="http://schemas.microsoft.com/office/word/2010/wordprocessingShape" mc:Ignorable="w14 w15 w16se w16cid w16 w16cex w16sdtdh wp14">
+<w:document xmlns:wpc="http://schemas.microsoft.com/office/word/2010/wordprocessingCanvas" xmlns:cx="http://schemas.microsoft.com/office/drawing/2014/chartex" xmlns:cx1="http://schemas.microsoft.com/office/drawing/2015/9/8/chartex" xmlns:cx2="http://schemas.microsoft.com/office/drawing/2015/10/21/chartex" xmlns:cx3="http://schemas.microsoft.com/office/drawing/2016/5/9/chartex" xmlns:cx4="http://schemas.microsoft.com/office/drawing/2016/5/10/chartex" xmlns:cx5="http://schemas.microsoft.com/office/drawing/2016/5/11/chartex" xmlns:cx6="http://schemas.microsoft.com/office/drawing/2016/5/12/chartex" xmlns:cx7="http://schemas.microsoft.com/office/drawing/2016/5/13/chartex" xmlns:cx8="http://schemas.microsoft.com/office/drawing/2016/5/14/chartex" xmlns:mc="http://schemas.openxmlformats.org/markup-compatibility/2006" xmlns:aink="http://schemas.microsoft.com/office/drawing/2016/ink" xmlns:am3d="http://schemas.microsoft.com/office/drawing/2017/model3d" xmlns:o="urn:schemas-microsoft-com:office:office" xmlns:oel="http://schemas.microsoft.com/office/2019/extlst" xmlns:r="http://schemas.openxmlformats.org/officeDocument/2006/relationships" xmlns:m="http://schemas.openxmlformats.org/officeDocument/2006/math" xmlns:v="urn:schemas-microsoft-com:vml" xmlns:wp14="http://schemas.microsoft.com/office/word/2010/wordprocessingDrawing" xmlns:wp="http://schemas.openxmlformats.org/drawingml/2006/wordprocessingDrawing" xmlns:w10="urn:schemas-microsoft-com:office:word" xmlns:w="http://schemas.openxmlformats.org/wordprocessingml/2006/main" xmlns:w14="http://schemas.microsoft.com/office/word/2010/wordml" xmlns:w15="http://schemas.microsoft.com/office/word/2012/wordml" xmlns:w16cex="http://schemas.microsoft.com/office/word/2018/wordml/cex" xmlns:w16cid="http://schemas.microsoft.com/office/word/2016/wordml/cid" xmlns:w16="http://schemas.microsoft.com/office/word/2018/wordml" xmlns:w16du="http://schemas.microsoft.com/office/word/2023/wordml/word16du" xmlns:w16sdtdh="http://schemas.microsoft.com/office/word/2020/wordml/sdtdatahash" xmlns:w16se="http://schemas.microsoft.com/office/word/2015/wordml/symex" xmlns:wpg="http://schemas.microsoft.com/office/word/2010/wordprocessingGroup" xmlns:wpi="http://schemas.microsoft.com/office/word/2010/wordprocessingInk" xmlns:wne="http://schemas.microsoft.com/office/word/2006/wordml" xmlns:wps="http://schemas.microsoft.com/office/word/2010/wordprocessingShape" mc:Ignorable="w14 w15 w16se w16cid w16 w16cex w16sdtdh w16du wp14">
   <w:body>
     <w:p>
       <w:pPr>
@@ -2213,7 +2213,7 @@
           <w:lang w:val="en-US"/>
         </w:rPr>
         <w:drawing>
-          <wp:inline distT="0" distB="0" distL="0" distR="0" wp14:anchorId="1184AA01" wp14:editId="43987518">
+          <wp:inline distT="0" distB="0" distL="0" distR="0" wp14:anchorId="1184AA01" wp14:editId="1AF076F7">
             <wp:extent cx="6111240" cy="2118360"/>
             <wp:effectExtent l="0" t="0" r="3810" b="0"/>
             <wp:docPr id="1713620827" name="Immagine 2"/>
@@ -2340,7 +2340,19 @@
         <w:rPr>
           <w:lang w:val="en-US"/>
         </w:rPr>
-        <w:t xml:space="preserve"> on Internet and I found a possible exploit to attack the </w:t>
+        <w:t xml:space="preserve"> on </w:t>
+      </w:r>
+      <w:r>
+        <w:rPr>
+          <w:lang w:val="en-US"/>
+        </w:rPr>
+        <w:t xml:space="preserve">the </w:t>
+      </w:r>
+      <w:r>
+        <w:rPr>
+          <w:lang w:val="en-US"/>
+        </w:rPr>
+        <w:t xml:space="preserve">Internet and I found a possible exploit to attack the </w:t>
       </w:r>
       <w:r>
         <w:rPr>
@@ -2379,19 +2391,7 @@
         <w:rPr>
           <w:lang w:val="en-US"/>
         </w:rPr>
-        <w:t xml:space="preserve"> </w:t>
-      </w:r>
-      <w:r>
-        <w:rPr>
-          <w:lang w:val="en-US"/>
-        </w:rPr>
-        <w:t>This vulnerability is related to using</w:t>
-      </w:r>
-      <w:r>
-        <w:rPr>
-          <w:lang w:val="en-US"/>
-        </w:rPr>
-        <w:t xml:space="preserve"> </w:t>
+        <w:t xml:space="preserve"> This vulnerability is related to using </w:t>
       </w:r>
       <w:proofErr w:type="spellStart"/>
       <w:proofErr w:type="gramStart"/>
@@ -2587,19 +2587,7 @@
         <w:rPr>
           <w:lang w:val="en-US"/>
         </w:rPr>
-        <w:t>. This suggests that accessing the Function constructor of the host context is possible, which could be a security concern in the vulnerable code.</w:t>
-      </w:r>
-      <w:r>
-        <w:rPr>
-          <w:lang w:val="en-US"/>
-        </w:rPr>
-        <w:t xml:space="preserve"> </w:t>
-      </w:r>
-      <w:r>
-        <w:rPr>
-          <w:lang w:val="en-US"/>
-        </w:rPr>
-        <w:t xml:space="preserve">This vm2 vulnerability is related to the mishandling of the error argument in the </w:t>
+        <w:t xml:space="preserve">. This suggests that accessing the Function constructor of the host context is possible, which could be a security concern in the vulnerable code. This vm2 vulnerability is related to the mishandling of the error argument in the </w:t>
       </w:r>
       <w:proofErr w:type="spellStart"/>
       <w:r>
@@ -3907,6 +3895,7 @@
         <w:rPr>
           <w:lang w:val="en-US"/>
         </w:rPr>
+        <w:lastRenderedPageBreak/>
         <w:t xml:space="preserve">I obtained a shell with user </w:t>
       </w:r>
       <w:r>
@@ -3939,7 +3928,6 @@
           <w:noProof/>
           <w:lang w:val="en-US"/>
         </w:rPr>
-        <w:lastRenderedPageBreak/>
         <w:drawing>
           <wp:inline distT="0" distB="0" distL="0" distR="0" wp14:anchorId="43EA7031" wp14:editId="3B016F53">
             <wp:extent cx="6118860" cy="2499360"/>
@@ -4464,7 +4452,7 @@
           <w:lang w:val="en-US"/>
         </w:rPr>
         <w:drawing>
-          <wp:inline distT="0" distB="0" distL="0" distR="0" wp14:anchorId="4D3214D8" wp14:editId="7F56A776">
+          <wp:inline distT="0" distB="0" distL="0" distR="0" wp14:anchorId="4D3214D8" wp14:editId="575CB74A">
             <wp:extent cx="6103620" cy="746760"/>
             <wp:effectExtent l="0" t="0" r="0" b="0"/>
             <wp:docPr id="1785833562" name="Immagine 6"/>
@@ -5614,7 +5602,7 @@
 </file>
 
 <file path=word/numbering.xml><?xml version="1.0" encoding="utf-8"?>
-<w:numbering xmlns:wpc="http://schemas.microsoft.com/office/word/2010/wordprocessingCanvas" xmlns:cx="http://schemas.microsoft.com/office/drawing/2014/chartex" xmlns:cx1="http://schemas.microsoft.com/office/drawing/2015/9/8/chartex" xmlns:cx2="http://schemas.microsoft.com/office/drawing/2015/10/21/chartex" xmlns:cx3="http://schemas.microsoft.com/office/drawing/2016/5/9/chartex" xmlns:cx4="http://schemas.microsoft.com/office/drawing/2016/5/10/chartex" xmlns:cx5="http://schemas.microsoft.com/office/drawing/2016/5/11/chartex" xmlns:cx6="http://schemas.microsoft.com/office/drawing/2016/5/12/chartex" xmlns:cx7="http://schemas.microsoft.com/office/drawing/2016/5/13/chartex" xmlns:cx8="http://schemas.microsoft.com/office/drawing/2016/5/14/chartex" xmlns:mc="http://schemas.openxmlformats.org/markup-compatibility/2006" xmlns:aink="http://schemas.microsoft.com/office/drawing/2016/ink" xmlns:am3d="http://schemas.microsoft.com/office/drawing/2017/model3d" xmlns:o="urn:schemas-microsoft-com:office:office" xmlns:oel="http://schemas.microsoft.com/office/2019/extlst" xmlns:r="http://schemas.openxmlformats.org/officeDocument/2006/relationships" xmlns:m="http://schemas.openxmlformats.org/officeDocument/2006/math" xmlns:v="urn:schemas-microsoft-com:vml" xmlns:wp14="http://schemas.microsoft.com/office/word/2010/wordprocessingDrawing" xmlns:wp="http://schemas.openxmlformats.org/drawingml/2006/wordprocessingDrawing" xmlns:w10="urn:schemas-microsoft-com:office:word" xmlns:w="http://schemas.openxmlformats.org/wordprocessingml/2006/main" xmlns:w14="http://schemas.microsoft.com/office/word/2010/wordml" xmlns:w15="http://schemas.microsoft.com/office/word/2012/wordml" xmlns:w16cex="http://schemas.microsoft.com/office/word/2018/wordml/cex" xmlns:w16cid="http://schemas.microsoft.com/office/word/2016/wordml/cid" xmlns:w16="http://schemas.microsoft.com/office/word/2018/wordml" xmlns:w16sdtdh="http://schemas.microsoft.com/office/word/2020/wordml/sdtdatahash" xmlns:w16se="http://schemas.microsoft.com/office/word/2015/wordml/symex" xmlns:wpg="http://schemas.microsoft.com/office/word/2010/wordprocessingGroup" xmlns:wpi="http://schemas.microsoft.com/office/word/2010/wordprocessingInk" xmlns:wne="http://schemas.microsoft.com/office/word/2006/wordml" xmlns:wps="http://schemas.microsoft.com/office/word/2010/wordprocessingShape" mc:Ignorable="w14 w15 w16se w16cid w16 w16cex w16sdtdh wp14">
+<w:numbering xmlns:wpc="http://schemas.microsoft.com/office/word/2010/wordprocessingCanvas" xmlns:cx="http://schemas.microsoft.com/office/drawing/2014/chartex" xmlns:cx1="http://schemas.microsoft.com/office/drawing/2015/9/8/chartex" xmlns:cx2="http://schemas.microsoft.com/office/drawing/2015/10/21/chartex" xmlns:cx3="http://schemas.microsoft.com/office/drawing/2016/5/9/chartex" xmlns:cx4="http://schemas.microsoft.com/office/drawing/2016/5/10/chartex" xmlns:cx5="http://schemas.microsoft.com/office/drawing/2016/5/11/chartex" xmlns:cx6="http://schemas.microsoft.com/office/drawing/2016/5/12/chartex" xmlns:cx7="http://schemas.microsoft.com/office/drawing/2016/5/13/chartex" xmlns:cx8="http://schemas.microsoft.com/office/drawing/2016/5/14/chartex" xmlns:mc="http://schemas.openxmlformats.org/markup-compatibility/2006" xmlns:aink="http://schemas.microsoft.com/office/drawing/2016/ink" xmlns:am3d="http://schemas.microsoft.com/office/drawing/2017/model3d" xmlns:o="urn:schemas-microsoft-com:office:office" xmlns:oel="http://schemas.microsoft.com/office/2019/extlst" xmlns:r="http://schemas.openxmlformats.org/officeDocument/2006/relationships" xmlns:m="http://schemas.openxmlformats.org/officeDocument/2006/math" xmlns:v="urn:schemas-microsoft-com:vml" xmlns:wp14="http://schemas.microsoft.com/office/word/2010/wordprocessingDrawing" xmlns:wp="http://schemas.openxmlformats.org/drawingml/2006/wordprocessingDrawing" xmlns:w10="urn:schemas-microsoft-com:office:word" xmlns:w="http://schemas.openxmlformats.org/wordprocessingml/2006/main" xmlns:w14="http://schemas.microsoft.com/office/word/2010/wordml" xmlns:w15="http://schemas.microsoft.com/office/word/2012/wordml" xmlns:w16cex="http://schemas.microsoft.com/office/word/2018/wordml/cex" xmlns:w16cid="http://schemas.microsoft.com/office/word/2016/wordml/cid" xmlns:w16="http://schemas.microsoft.com/office/word/2018/wordml" xmlns:w16du="http://schemas.microsoft.com/office/word/2023/wordml/word16du" xmlns:w16sdtdh="http://schemas.microsoft.com/office/word/2020/wordml/sdtdatahash" xmlns:w16se="http://schemas.microsoft.com/office/word/2015/wordml/symex" xmlns:wpg="http://schemas.microsoft.com/office/word/2010/wordprocessingGroup" xmlns:wpi="http://schemas.microsoft.com/office/word/2010/wordprocessingInk" xmlns:wne="http://schemas.microsoft.com/office/word/2006/wordml" xmlns:wps="http://schemas.microsoft.com/office/word/2010/wordprocessingShape" mc:Ignorable="w14 w15 w16se w16cid w16 w16cex w16sdtdh w16du wp14">
   <w:abstractNum w:abstractNumId="0" w15:restartNumberingAfterBreak="0">
     <w:nsid w:val="03A51177"/>
     <w:multiLevelType w:val="hybridMultilevel"/>
@@ -5735,7 +5723,7 @@
 </file>
 
 <file path=word/styles.xml><?xml version="1.0" encoding="utf-8"?>
-<w:styles xmlns:mc="http://schemas.openxmlformats.org/markup-compatibility/2006" xmlns:r="http://schemas.openxmlformats.org/officeDocument/2006/relationships" xmlns:w="http://schemas.openxmlformats.org/wordprocessingml/2006/main" xmlns:w14="http://schemas.microsoft.com/office/word/2010/wordml" xmlns:w15="http://schemas.microsoft.com/office/word/2012/wordml" xmlns:w16cex="http://schemas.microsoft.com/office/word/2018/wordml/cex" xmlns:w16cid="http://schemas.microsoft.com/office/word/2016/wordml/cid" xmlns:w16="http://schemas.microsoft.com/office/word/2018/wordml" xmlns:w16sdtdh="http://schemas.microsoft.com/office/word/2020/wordml/sdtdatahash" xmlns:w16se="http://schemas.microsoft.com/office/word/2015/wordml/symex" mc:Ignorable="w14 w15 w16se w16cid w16 w16cex w16sdtdh">
+<w:styles xmlns:mc="http://schemas.openxmlformats.org/markup-compatibility/2006" xmlns:r="http://schemas.openxmlformats.org/officeDocument/2006/relationships" xmlns:w="http://schemas.openxmlformats.org/wordprocessingml/2006/main" xmlns:w14="http://schemas.microsoft.com/office/word/2010/wordml" xmlns:w15="http://schemas.microsoft.com/office/word/2012/wordml" xmlns:w16cex="http://schemas.microsoft.com/office/word/2018/wordml/cex" xmlns:w16cid="http://schemas.microsoft.com/office/word/2016/wordml/cid" xmlns:w16="http://schemas.microsoft.com/office/word/2018/wordml" xmlns:w16du="http://schemas.microsoft.com/office/word/2023/wordml/word16du" xmlns:w16sdtdh="http://schemas.microsoft.com/office/word/2020/wordml/sdtdatahash" xmlns:w16se="http://schemas.microsoft.com/office/word/2015/wordml/symex" mc:Ignorable="w14 w15 w16se w16cid w16 w16cex w16sdtdh w16du">
   <w:docDefaults>
     <w:rPrDefault>
       <w:rPr>

</xml_diff>